<commit_message>
correct reference to custodian agency in collection process
</commit_message>
<xml_diff>
--- a/indicators/12-a-1.docx
+++ b/indicators/12-a-1.docx
@@ -1408,14 +1408,7 @@
                 <w:sz w:val="18"/>
                 <w:szCs w:val="18"/>
               </w:rPr>
-              <w:t>September</w:t>
-            </w:r>
-            <w:r>
-              <w:rPr>
-                <w:sz w:val="18"/>
-                <w:szCs w:val="18"/>
-              </w:rPr>
-              <w:t xml:space="preserve"> </w:t>
+              <w:t xml:space="preserve">September </w:t>
             </w:r>
             <w:r>
               <w:rPr>
@@ -2666,11 +2659,7 @@
               <w:t xml:space="preserve">population data from the United Nations World Population Prospects. The population data </w:t>
             </w:r>
             <w:r>
-              <w:t xml:space="preserve">reflects the </w:t>
-            </w:r>
-            <w:r>
-              <w:lastRenderedPageBreak/>
-              <w:t>residents in a country or area regardless of legal status or citizenship. The values are midyear estimates.</w:t>
+              <w:t>reflects the residents in a country or area regardless of legal status or citizenship. The values are midyear estimates.</w:t>
             </w:r>
           </w:p>
           <w:p>
@@ -2685,7 +2674,8 @@
               </w:rPr>
             </w:pPr>
             <w:r>
-              <w:t xml:space="preserve">The World Bank </w:t>
+              <w:lastRenderedPageBreak/>
+              <w:t xml:space="preserve">The </w:t>
             </w:r>
             <w:r>
               <w:rPr>
@@ -2979,7 +2969,6 @@
               <w:pStyle w:val="MText"/>
             </w:pPr>
             <w:r>
-              <w:lastRenderedPageBreak/>
               <w:t>International Renewable Energy Agency (IRENA)</w:t>
             </w:r>
             <w:r>
@@ -3008,7 +2997,6 @@
               </w:rPr>
             </w:pPr>
             <w:r>
-              <w:lastRenderedPageBreak/>
               <w:t>3.g. Institutional mandate</w:t>
             </w:r>
           </w:p>
@@ -3240,6 +3228,7 @@
               <w:pStyle w:val="MText"/>
             </w:pPr>
             <w:r>
+              <w:lastRenderedPageBreak/>
               <w:t>Renewables are considered a sustainable form of energy supply, as their current use does not usually deplete their availability to be used in the future. The focus of this indicator on electricity reflects the emphasis in the target on modern sources of energy and is particularly relevant for developing countries where the demand for electricity is often high and its availability is constrained. Furthermore, the focus on renewables reflects the fact that the technologies used to produce renewable electricity are generally modern and more sustainable than non-renewables, particularly in the fastest growing sub-sectors of electricity generation from wind and solar energy</w:t>
             </w:r>
             <w:r>
@@ -3289,7 +3278,6 @@
               <w:rPr>
                 <w:rStyle w:val="MTextChar"/>
               </w:rPr>
-              <w:lastRenderedPageBreak/>
               <w:t>renewables indicator (7.2) by showing how much renewable energy is contributing to the need for improved electricity access.</w:t>
             </w:r>
           </w:p>
@@ -3380,6 +3368,7 @@
               <w:pStyle w:val="MText"/>
             </w:pPr>
             <w:r>
+              <w:lastRenderedPageBreak/>
               <w:t>Furthermore, as reflected in many national policies, plans and targets, increasing the production of electricity and, in particular, renewable electricity, is seen by many countries as a first priority in their transition to the delivery of more modern and sustainable energy services. Thus, this indicator is a useful first-step towards measuring overall progress on this target that reflects country priorities and can be used until other additional or better indicators can be developed.</w:t>
             </w:r>
           </w:p>
@@ -3405,6 +3394,7 @@
               </w:rPr>
             </w:pPr>
             <w:r>
+              <w:lastRenderedPageBreak/>
               <w:t>4.c. Method of computation</w:t>
             </w:r>
           </w:p>
@@ -3660,7 +3650,6 @@
               <w:t xml:space="preserve">global and regional totals can be calculated. The most basic treatment is to repeat the value of capacity from the previous year. However, </w:t>
             </w:r>
             <w:r>
-              <w:lastRenderedPageBreak/>
               <w:t>IRENA also checks unofficial data sources and collects data about investment projects (see Indicator 7.a.1). These other sources can be used to identify if any new power plants have been commissioned in a year and are used where available to update the capacity value at the end of a year. Any such estimates are eventually replaced by official or questionnaire data when that becomes available.</w:t>
             </w:r>
           </w:p>
@@ -3679,7 +3668,11 @@
               <w:t xml:space="preserve">2. </w:t>
             </w:r>
             <w:r>
-              <w:t>Off-grid capacity data is frequently missing from national energy statistics, or is presented in non-standard units (e.g. numbers of mini-hydro plants in a country rather than their capacity in MW). Where official data is not available, off-grid capacity figures are collected by IRENA from a wide variety of other official and unofficial sources in countries (e.g. development agencies, government departments, NGOs, project developers and industry associations) and this information is added to the capacity database to give a more complete picture of developments in the renewable energy sector in a country. This data is peer reviewed each year through an extensive network of national correspondents (the REN21 Network) and is checked with IRENA country focal points when they attend IRENA meetings and training workshops.</w:t>
+              <w:t xml:space="preserve">Off-grid capacity data is frequently missing from national energy statistics, or is presented in non-standard units (e.g. numbers of mini-hydro plants in a country rather than their capacity in MW). Where official data is not available, off-grid capacity figures are collected by IRENA from a wide variety of other official and unofficial sources in countries (e.g. development agencies, government departments, NGOs, project developers and industry associations) and this information is added to the capacity database to give a more complete picture of developments in the renewable energy sector in a country. </w:t>
+            </w:r>
+            <w:r>
+              <w:lastRenderedPageBreak/>
+              <w:t>This data is peer reviewed each year through an extensive network of national correspondents (the REN21 Network) and is checked with IRENA country focal points when they attend IRENA meetings and training workshops.</w:t>
             </w:r>
           </w:p>
           <w:p>
@@ -3860,7 +3853,6 @@
               </w:rPr>
             </w:pPr>
             <w:r>
-              <w:lastRenderedPageBreak/>
               <w:t>4.h. Methods and guidance available to countries for the compilation of the data at the national level</w:t>
             </w:r>
           </w:p>
@@ -3965,7 +3957,11 @@
               <w:pStyle w:val="MText"/>
             </w:pPr>
             <w:r>
-              <w:t>All countries are invited to provide their capacity data or at least review the data that IRENA has compiled (from other official and unofficial sources) through an annual process of data collection using the IRENA Renewable Energy Questionnaire. This process is reinforced through IRENA’s renewable energy statistics training workshops, which are held twice a year in different (rotating) regions. To date, over 200 energy statisticians have participated in these workshops, many of whom provide renewable energy data to IRENA. In addition, IRENA’s statistics are presented each year to member countries at one of IRENA’s three governing body meetings, where discrepancies or other data issues can be discussed with country representatives.</w:t>
+              <w:t xml:space="preserve">All countries are invited to provide their capacity data or at least review the data that IRENA has compiled (from other official and unofficial sources) through an annual process of data collection using the IRENA Renewable Energy Questionnaire. This process is reinforced through IRENA’s renewable energy statistics training workshops, which are held twice a year in different (rotating) regions. To date, over 200 energy statisticians have participated </w:t>
+            </w:r>
+            <w:r>
+              <w:lastRenderedPageBreak/>
+              <w:t>in these workshops, many of whom provide renewable energy data to IRENA. In addition, IRENA’s statistics are presented each year to member countries at one of IRENA’s three governing body meetings, where discrepancies or other data issues can be discussed with country representatives.</w:t>
             </w:r>
           </w:p>
         </w:tc>
@@ -3990,6 +3986,7 @@
               </w:rPr>
             </w:pPr>
             <w:r>
+              <w:lastRenderedPageBreak/>
               <w:t>4.j. Quality assurance</w:t>
             </w:r>
           </w:p>
@@ -4259,11 +4256,7 @@
               <w:pStyle w:val="MText"/>
             </w:pPr>
             <w:r>
-              <w:t xml:space="preserve">However, in terms of the amount of capacity covered in the database, the shares of data from estimated and unofficial sources </w:t>
-            </w:r>
-            <w:r>
-              <w:lastRenderedPageBreak/>
-              <w:t>is only 5% and 1% respectively. The large difference between these measures is due to the inclusion of off-grid capacity figures in the database. The amount of off-grid generating capacity in a country is quite frequently estimated by IRENA, but the amounts of off-grid capacity recorded in each case is often relatively small.</w:t>
+              <w:t>However, in terms of the amount of capacity covered in the database, the shares of data from estimated and unofficial sources is only 5% and 1% respectively. The large difference between these measures is due to the inclusion of off-grid capacity figures in the database. The amount of off-grid generating capacity in a country is quite frequently estimated by IRENA, but the amounts of off-grid capacity recorded in each case is often relatively small.</w:t>
             </w:r>
           </w:p>
           <w:p>
@@ -4432,6 +4425,7 @@
               </w:rPr>
             </w:pPr>
             <w:r>
+              <w:lastRenderedPageBreak/>
               <w:t>6. Comparability/deviation from international standards</w:t>
             </w:r>
           </w:p>
@@ -9143,6 +9137,7 @@
     <w:sig w:usb0="E4002EFF" w:usb1="C000247B" w:usb2="00000009" w:usb3="00000000" w:csb0="000001FF" w:csb1="00000000"/>
   </w:font>
   <w:font w:name="Segoe UI">
+    <w:altName w:val="Segoe UI"/>
     <w:panose1 w:val="020B0502040204020203"/>
     <w:charset w:val="00"/>
     <w:family w:val="swiss"/>

</xml_diff>